<commit_message>
Fixed Pathing Issue with Enemy Spawner-Isaac
</commit_message>
<xml_diff>
--- a/Scrums Report.docx
+++ b/Scrums Report.docx
@@ -710,8 +710,96 @@
       <w:r>
         <w:t>Enemy Spawner Script</w:t>
       </w:r>
+    </w:p>
+    <w:p>
+      <w:r>
+        <w:t>11/4</w:t>
+      </w:r>
+    </w:p>
+    <w:p>
+      <w:r>
+        <w:t>Yesterday’s Report</w:t>
+      </w:r>
+    </w:p>
+    <w:p>
+      <w:pPr>
+        <w:pStyle w:val="ListParagraph"/>
+        <w:numPr>
+          <w:ilvl w:val="0"/>
+          <w:numId w:val="19"/>
+        </w:numPr>
+      </w:pPr>
+      <w:r>
+        <w:t>Nick, Win Scene.</w:t>
+      </w:r>
+    </w:p>
+    <w:p>
+      <w:pPr>
+        <w:pStyle w:val="ListParagraph"/>
+        <w:numPr>
+          <w:ilvl w:val="0"/>
+          <w:numId w:val="19"/>
+        </w:numPr>
+      </w:pPr>
+      <w:r>
+        <w:t>Saira, Enemy Design for Boss</w:t>
+      </w:r>
+    </w:p>
+    <w:p>
+      <w:pPr>
+        <w:pStyle w:val="ListParagraph"/>
+        <w:numPr>
+          <w:ilvl w:val="0"/>
+          <w:numId w:val="19"/>
+        </w:numPr>
+      </w:pPr>
+      <w:r>
+        <w:t>Isaac, Enemy Spawner Script</w:t>
+      </w:r>
+    </w:p>
+    <w:p>
+      <w:r>
+        <w:t>Today’s Assignment</w:t>
+      </w:r>
+    </w:p>
+    <w:p>
+      <w:pPr>
+        <w:pStyle w:val="ListParagraph"/>
+        <w:numPr>
+          <w:ilvl w:val="0"/>
+          <w:numId w:val="20"/>
+        </w:numPr>
+      </w:pPr>
+      <w:r>
+        <w:t>Saira, Enemy Designs</w:t>
+      </w:r>
+    </w:p>
+    <w:p>
+      <w:pPr>
+        <w:pStyle w:val="ListParagraph"/>
+        <w:numPr>
+          <w:ilvl w:val="0"/>
+          <w:numId w:val="20"/>
+        </w:numPr>
+      </w:pPr>
+      <w:r>
+        <w:t>Nick, Helping Saira</w:t>
+      </w:r>
       <w:bookmarkStart w:id="0" w:name="_GoBack"/>
       <w:bookmarkEnd w:id="0"/>
+    </w:p>
+    <w:p>
+      <w:pPr>
+        <w:pStyle w:val="ListParagraph"/>
+        <w:numPr>
+          <w:ilvl w:val="0"/>
+          <w:numId w:val="20"/>
+        </w:numPr>
+      </w:pPr>
+      <w:r>
+        <w:lastRenderedPageBreak/>
+        <w:t>Isaac, Enemy Spawner Target Problem</w:t>
+      </w:r>
     </w:p>
     <w:sectPr>
       <w:pgSz w:w="12240" w:h="15840"/>
@@ -925,6 +1013,92 @@
     </w:lvl>
   </w:abstractNum>
   <w:abstractNum w:abstractNumId="2" w15:restartNumberingAfterBreak="0">
+    <w:nsid w:val="0A033EDC"/>
+    <w:multiLevelType w:val="hybridMultilevel"/>
+    <w:tmpl w:val="638EDA0E"/>
+    <w:lvl w:ilvl="0" w:tplc="0409000F">
+      <w:start w:val="1"/>
+      <w:numFmt w:val="decimal"/>
+      <w:lvlText w:val="%1."/>
+      <w:lvlJc w:val="left"/>
+      <w:pPr>
+        <w:ind w:left="720" w:hanging="360"/>
+      </w:pPr>
+    </w:lvl>
+    <w:lvl w:ilvl="1" w:tplc="04090019" w:tentative="1">
+      <w:start w:val="1"/>
+      <w:numFmt w:val="lowerLetter"/>
+      <w:lvlText w:val="%2."/>
+      <w:lvlJc w:val="left"/>
+      <w:pPr>
+        <w:ind w:left="1440" w:hanging="360"/>
+      </w:pPr>
+    </w:lvl>
+    <w:lvl w:ilvl="2" w:tplc="0409001B" w:tentative="1">
+      <w:start w:val="1"/>
+      <w:numFmt w:val="lowerRoman"/>
+      <w:lvlText w:val="%3."/>
+      <w:lvlJc w:val="right"/>
+      <w:pPr>
+        <w:ind w:left="2160" w:hanging="180"/>
+      </w:pPr>
+    </w:lvl>
+    <w:lvl w:ilvl="3" w:tplc="0409000F" w:tentative="1">
+      <w:start w:val="1"/>
+      <w:numFmt w:val="decimal"/>
+      <w:lvlText w:val="%4."/>
+      <w:lvlJc w:val="left"/>
+      <w:pPr>
+        <w:ind w:left="2880" w:hanging="360"/>
+      </w:pPr>
+    </w:lvl>
+    <w:lvl w:ilvl="4" w:tplc="04090019" w:tentative="1">
+      <w:start w:val="1"/>
+      <w:numFmt w:val="lowerLetter"/>
+      <w:lvlText w:val="%5."/>
+      <w:lvlJc w:val="left"/>
+      <w:pPr>
+        <w:ind w:left="3600" w:hanging="360"/>
+      </w:pPr>
+    </w:lvl>
+    <w:lvl w:ilvl="5" w:tplc="0409001B" w:tentative="1">
+      <w:start w:val="1"/>
+      <w:numFmt w:val="lowerRoman"/>
+      <w:lvlText w:val="%6."/>
+      <w:lvlJc w:val="right"/>
+      <w:pPr>
+        <w:ind w:left="4320" w:hanging="180"/>
+      </w:pPr>
+    </w:lvl>
+    <w:lvl w:ilvl="6" w:tplc="0409000F" w:tentative="1">
+      <w:start w:val="1"/>
+      <w:numFmt w:val="decimal"/>
+      <w:lvlText w:val="%7."/>
+      <w:lvlJc w:val="left"/>
+      <w:pPr>
+        <w:ind w:left="5040" w:hanging="360"/>
+      </w:pPr>
+    </w:lvl>
+    <w:lvl w:ilvl="7" w:tplc="04090019" w:tentative="1">
+      <w:start w:val="1"/>
+      <w:numFmt w:val="lowerLetter"/>
+      <w:lvlText w:val="%8."/>
+      <w:lvlJc w:val="left"/>
+      <w:pPr>
+        <w:ind w:left="5760" w:hanging="360"/>
+      </w:pPr>
+    </w:lvl>
+    <w:lvl w:ilvl="8" w:tplc="0409001B" w:tentative="1">
+      <w:start w:val="1"/>
+      <w:numFmt w:val="lowerRoman"/>
+      <w:lvlText w:val="%9."/>
+      <w:lvlJc w:val="right"/>
+      <w:pPr>
+        <w:ind w:left="6480" w:hanging="180"/>
+      </w:pPr>
+    </w:lvl>
+  </w:abstractNum>
+  <w:abstractNum w:abstractNumId="3" w15:restartNumberingAfterBreak="0">
     <w:nsid w:val="0F793989"/>
     <w:multiLevelType w:val="hybridMultilevel"/>
     <w:tmpl w:val="E3DC038E"/>
@@ -1010,7 +1184,7 @@
       </w:pPr>
     </w:lvl>
   </w:abstractNum>
-  <w:abstractNum w:abstractNumId="3" w15:restartNumberingAfterBreak="0">
+  <w:abstractNum w:abstractNumId="4" w15:restartNumberingAfterBreak="0">
     <w:nsid w:val="133A5D40"/>
     <w:multiLevelType w:val="hybridMultilevel"/>
     <w:tmpl w:val="CCBCBF22"/>
@@ -1096,7 +1270,7 @@
       </w:pPr>
     </w:lvl>
   </w:abstractNum>
-  <w:abstractNum w:abstractNumId="4" w15:restartNumberingAfterBreak="0">
+  <w:abstractNum w:abstractNumId="5" w15:restartNumberingAfterBreak="0">
     <w:nsid w:val="16E0387C"/>
     <w:multiLevelType w:val="hybridMultilevel"/>
     <w:tmpl w:val="59F0C340"/>
@@ -1209,7 +1383,7 @@
       </w:rPr>
     </w:lvl>
   </w:abstractNum>
-  <w:abstractNum w:abstractNumId="5" w15:restartNumberingAfterBreak="0">
+  <w:abstractNum w:abstractNumId="6" w15:restartNumberingAfterBreak="0">
     <w:nsid w:val="1C4E20F8"/>
     <w:multiLevelType w:val="hybridMultilevel"/>
     <w:tmpl w:val="D02CA064"/>
@@ -1295,7 +1469,93 @@
       </w:pPr>
     </w:lvl>
   </w:abstractNum>
-  <w:abstractNum w:abstractNumId="6" w15:restartNumberingAfterBreak="0">
+  <w:abstractNum w:abstractNumId="7" w15:restartNumberingAfterBreak="0">
+    <w:nsid w:val="1E474367"/>
+    <w:multiLevelType w:val="hybridMultilevel"/>
+    <w:tmpl w:val="157CBC46"/>
+    <w:lvl w:ilvl="0" w:tplc="0409000F">
+      <w:start w:val="1"/>
+      <w:numFmt w:val="decimal"/>
+      <w:lvlText w:val="%1."/>
+      <w:lvlJc w:val="left"/>
+      <w:pPr>
+        <w:ind w:left="720" w:hanging="360"/>
+      </w:pPr>
+    </w:lvl>
+    <w:lvl w:ilvl="1" w:tplc="04090019" w:tentative="1">
+      <w:start w:val="1"/>
+      <w:numFmt w:val="lowerLetter"/>
+      <w:lvlText w:val="%2."/>
+      <w:lvlJc w:val="left"/>
+      <w:pPr>
+        <w:ind w:left="1440" w:hanging="360"/>
+      </w:pPr>
+    </w:lvl>
+    <w:lvl w:ilvl="2" w:tplc="0409001B" w:tentative="1">
+      <w:start w:val="1"/>
+      <w:numFmt w:val="lowerRoman"/>
+      <w:lvlText w:val="%3."/>
+      <w:lvlJc w:val="right"/>
+      <w:pPr>
+        <w:ind w:left="2160" w:hanging="180"/>
+      </w:pPr>
+    </w:lvl>
+    <w:lvl w:ilvl="3" w:tplc="0409000F" w:tentative="1">
+      <w:start w:val="1"/>
+      <w:numFmt w:val="decimal"/>
+      <w:lvlText w:val="%4."/>
+      <w:lvlJc w:val="left"/>
+      <w:pPr>
+        <w:ind w:left="2880" w:hanging="360"/>
+      </w:pPr>
+    </w:lvl>
+    <w:lvl w:ilvl="4" w:tplc="04090019" w:tentative="1">
+      <w:start w:val="1"/>
+      <w:numFmt w:val="lowerLetter"/>
+      <w:lvlText w:val="%5."/>
+      <w:lvlJc w:val="left"/>
+      <w:pPr>
+        <w:ind w:left="3600" w:hanging="360"/>
+      </w:pPr>
+    </w:lvl>
+    <w:lvl w:ilvl="5" w:tplc="0409001B" w:tentative="1">
+      <w:start w:val="1"/>
+      <w:numFmt w:val="lowerRoman"/>
+      <w:lvlText w:val="%6."/>
+      <w:lvlJc w:val="right"/>
+      <w:pPr>
+        <w:ind w:left="4320" w:hanging="180"/>
+      </w:pPr>
+    </w:lvl>
+    <w:lvl w:ilvl="6" w:tplc="0409000F" w:tentative="1">
+      <w:start w:val="1"/>
+      <w:numFmt w:val="decimal"/>
+      <w:lvlText w:val="%7."/>
+      <w:lvlJc w:val="left"/>
+      <w:pPr>
+        <w:ind w:left="5040" w:hanging="360"/>
+      </w:pPr>
+    </w:lvl>
+    <w:lvl w:ilvl="7" w:tplc="04090019" w:tentative="1">
+      <w:start w:val="1"/>
+      <w:numFmt w:val="lowerLetter"/>
+      <w:lvlText w:val="%8."/>
+      <w:lvlJc w:val="left"/>
+      <w:pPr>
+        <w:ind w:left="5760" w:hanging="360"/>
+      </w:pPr>
+    </w:lvl>
+    <w:lvl w:ilvl="8" w:tplc="0409001B" w:tentative="1">
+      <w:start w:val="1"/>
+      <w:numFmt w:val="lowerRoman"/>
+      <w:lvlText w:val="%9."/>
+      <w:lvlJc w:val="right"/>
+      <w:pPr>
+        <w:ind w:left="6480" w:hanging="180"/>
+      </w:pPr>
+    </w:lvl>
+  </w:abstractNum>
+  <w:abstractNum w:abstractNumId="8" w15:restartNumberingAfterBreak="0">
     <w:nsid w:val="20936A2F"/>
     <w:multiLevelType w:val="hybridMultilevel"/>
     <w:tmpl w:val="D02CA064"/>
@@ -1381,7 +1641,7 @@
       </w:pPr>
     </w:lvl>
   </w:abstractNum>
-  <w:abstractNum w:abstractNumId="7" w15:restartNumberingAfterBreak="0">
+  <w:abstractNum w:abstractNumId="9" w15:restartNumberingAfterBreak="0">
     <w:nsid w:val="26E142BB"/>
     <w:multiLevelType w:val="hybridMultilevel"/>
     <w:tmpl w:val="A1F6E78C"/>
@@ -1467,7 +1727,7 @@
       </w:pPr>
     </w:lvl>
   </w:abstractNum>
-  <w:abstractNum w:abstractNumId="8" w15:restartNumberingAfterBreak="0">
+  <w:abstractNum w:abstractNumId="10" w15:restartNumberingAfterBreak="0">
     <w:nsid w:val="29EE413D"/>
     <w:multiLevelType w:val="hybridMultilevel"/>
     <w:tmpl w:val="EE8C3AFA"/>
@@ -1553,7 +1813,7 @@
       </w:pPr>
     </w:lvl>
   </w:abstractNum>
-  <w:abstractNum w:abstractNumId="9" w15:restartNumberingAfterBreak="0">
+  <w:abstractNum w:abstractNumId="11" w15:restartNumberingAfterBreak="0">
     <w:nsid w:val="2A1113BF"/>
     <w:multiLevelType w:val="hybridMultilevel"/>
     <w:tmpl w:val="CCBCBF22"/>
@@ -1639,7 +1899,7 @@
       </w:pPr>
     </w:lvl>
   </w:abstractNum>
-  <w:abstractNum w:abstractNumId="10" w15:restartNumberingAfterBreak="0">
+  <w:abstractNum w:abstractNumId="12" w15:restartNumberingAfterBreak="0">
     <w:nsid w:val="30137B1F"/>
     <w:multiLevelType w:val="multilevel"/>
     <w:tmpl w:val="30DCBB88"/>
@@ -1752,7 +2012,7 @@
       </w:rPr>
     </w:lvl>
   </w:abstractNum>
-  <w:abstractNum w:abstractNumId="11" w15:restartNumberingAfterBreak="0">
+  <w:abstractNum w:abstractNumId="13" w15:restartNumberingAfterBreak="0">
     <w:nsid w:val="3223167B"/>
     <w:multiLevelType w:val="hybridMultilevel"/>
     <w:tmpl w:val="6284E4D8"/>
@@ -1838,7 +2098,7 @@
       </w:pPr>
     </w:lvl>
   </w:abstractNum>
-  <w:abstractNum w:abstractNumId="12" w15:restartNumberingAfterBreak="0">
+  <w:abstractNum w:abstractNumId="14" w15:restartNumberingAfterBreak="0">
     <w:nsid w:val="383F171D"/>
     <w:multiLevelType w:val="hybridMultilevel"/>
     <w:tmpl w:val="CC382C92"/>
@@ -1924,7 +2184,7 @@
       </w:pPr>
     </w:lvl>
   </w:abstractNum>
-  <w:abstractNum w:abstractNumId="13" w15:restartNumberingAfterBreak="0">
+  <w:abstractNum w:abstractNumId="15" w15:restartNumberingAfterBreak="0">
     <w:nsid w:val="48855A24"/>
     <w:multiLevelType w:val="hybridMultilevel"/>
     <w:tmpl w:val="C3ECB936"/>
@@ -2010,7 +2270,7 @@
       </w:pPr>
     </w:lvl>
   </w:abstractNum>
-  <w:abstractNum w:abstractNumId="14" w15:restartNumberingAfterBreak="0">
+  <w:abstractNum w:abstractNumId="16" w15:restartNumberingAfterBreak="0">
     <w:nsid w:val="57331223"/>
     <w:multiLevelType w:val="hybridMultilevel"/>
     <w:tmpl w:val="D1D220FE"/>
@@ -2096,7 +2356,7 @@
       </w:pPr>
     </w:lvl>
   </w:abstractNum>
-  <w:abstractNum w:abstractNumId="15" w15:restartNumberingAfterBreak="0">
+  <w:abstractNum w:abstractNumId="17" w15:restartNumberingAfterBreak="0">
     <w:nsid w:val="71AA5805"/>
     <w:multiLevelType w:val="multilevel"/>
     <w:tmpl w:val="F954D10A"/>
@@ -2209,7 +2469,7 @@
       </w:rPr>
     </w:lvl>
   </w:abstractNum>
-  <w:abstractNum w:abstractNumId="16" w15:restartNumberingAfterBreak="0">
+  <w:abstractNum w:abstractNumId="18" w15:restartNumberingAfterBreak="0">
     <w:nsid w:val="77EE34D0"/>
     <w:multiLevelType w:val="hybridMultilevel"/>
     <w:tmpl w:val="95EE5C2A"/>
@@ -2295,7 +2555,7 @@
       </w:pPr>
     </w:lvl>
   </w:abstractNum>
-  <w:abstractNum w:abstractNumId="17" w15:restartNumberingAfterBreak="0">
+  <w:abstractNum w:abstractNumId="19" w15:restartNumberingAfterBreak="0">
     <w:nsid w:val="7A35080E"/>
     <w:multiLevelType w:val="hybridMultilevel"/>
     <w:tmpl w:val="E3DC038E"/>
@@ -2382,58 +2642,64 @@
     </w:lvl>
   </w:abstractNum>
   <w:num w:numId="1">
-    <w:abstractNumId w:val="15"/>
+    <w:abstractNumId w:val="17"/>
   </w:num>
   <w:num w:numId="2">
     <w:abstractNumId w:val="0"/>
   </w:num>
   <w:num w:numId="3">
-    <w:abstractNumId w:val="10"/>
+    <w:abstractNumId w:val="12"/>
   </w:num>
   <w:num w:numId="4">
-    <w:abstractNumId w:val="12"/>
+    <w:abstractNumId w:val="14"/>
   </w:num>
   <w:num w:numId="5">
-    <w:abstractNumId w:val="7"/>
+    <w:abstractNumId w:val="9"/>
   </w:num>
   <w:num w:numId="6">
-    <w:abstractNumId w:val="5"/>
+    <w:abstractNumId w:val="6"/>
   </w:num>
   <w:num w:numId="7">
-    <w:abstractNumId w:val="6"/>
+    <w:abstractNumId w:val="8"/>
   </w:num>
   <w:num w:numId="8">
     <w:abstractNumId w:val="1"/>
   </w:num>
   <w:num w:numId="9">
-    <w:abstractNumId w:val="9"/>
+    <w:abstractNumId w:val="11"/>
   </w:num>
   <w:num w:numId="10">
+    <w:abstractNumId w:val="4"/>
+  </w:num>
+  <w:num w:numId="11">
+    <w:abstractNumId w:val="15"/>
+  </w:num>
+  <w:num w:numId="12">
+    <w:abstractNumId w:val="16"/>
+  </w:num>
+  <w:num w:numId="13">
+    <w:abstractNumId w:val="19"/>
+  </w:num>
+  <w:num w:numId="14">
     <w:abstractNumId w:val="3"/>
   </w:num>
-  <w:num w:numId="11">
+  <w:num w:numId="15">
+    <w:abstractNumId w:val="18"/>
+  </w:num>
+  <w:num w:numId="16">
+    <w:abstractNumId w:val="5"/>
+  </w:num>
+  <w:num w:numId="17">
+    <w:abstractNumId w:val="10"/>
+  </w:num>
+  <w:num w:numId="18">
     <w:abstractNumId w:val="13"/>
   </w:num>
-  <w:num w:numId="12">
-    <w:abstractNumId w:val="14"/>
-  </w:num>
-  <w:num w:numId="13">
-    <w:abstractNumId w:val="17"/>
-  </w:num>
-  <w:num w:numId="14">
+  <w:num w:numId="19">
     <w:abstractNumId w:val="2"/>
   </w:num>
-  <w:num w:numId="15">
-    <w:abstractNumId w:val="16"/>
-  </w:num>
-  <w:num w:numId="16">
-    <w:abstractNumId w:val="4"/>
-  </w:num>
-  <w:num w:numId="17">
-    <w:abstractNumId w:val="8"/>
-  </w:num>
-  <w:num w:numId="18">
-    <w:abstractNumId w:val="11"/>
+  <w:num w:numId="20">
+    <w:abstractNumId w:val="7"/>
   </w:num>
 </w:numbering>
 </file>

</xml_diff>

<commit_message>
Tentacle and Waypoint Prefabs
</commit_message>
<xml_diff>
--- a/Scrums Report.docx
+++ b/Scrums Report.docx
@@ -785,21 +785,103 @@
       <w:r>
         <w:t>Nick, Helping Saira</w:t>
       </w:r>
+    </w:p>
+    <w:p>
+      <w:pPr>
+        <w:pStyle w:val="ListParagraph"/>
+        <w:numPr>
+          <w:ilvl w:val="0"/>
+          <w:numId w:val="20"/>
+        </w:numPr>
+      </w:pPr>
+      <w:r>
+        <w:lastRenderedPageBreak/>
+        <w:t>Isaac, Enemy Spawner Target Problem</w:t>
+      </w:r>
+    </w:p>
+    <w:p>
+      <w:r>
+        <w:t>Yesterday’s Repot</w:t>
+      </w:r>
+    </w:p>
+    <w:p>
+      <w:pPr>
+        <w:pStyle w:val="ListParagraph"/>
+        <w:numPr>
+          <w:ilvl w:val="0"/>
+          <w:numId w:val="21"/>
+        </w:numPr>
+      </w:pPr>
+      <w:r>
+        <w:t>1 Enemy Design, Boss Design (Saira)</w:t>
+      </w:r>
+    </w:p>
+    <w:p>
+      <w:pPr>
+        <w:pStyle w:val="ListParagraph"/>
+        <w:numPr>
+          <w:ilvl w:val="0"/>
+          <w:numId w:val="21"/>
+        </w:numPr>
+      </w:pPr>
+      <w:r>
+        <w:t>A-Star Tracking Issue (Nick)</w:t>
+      </w:r>
+    </w:p>
+    <w:p>
+      <w:pPr>
+        <w:pStyle w:val="ListParagraph"/>
+        <w:numPr>
+          <w:ilvl w:val="0"/>
+          <w:numId w:val="21"/>
+        </w:numPr>
+      </w:pPr>
+      <w:r>
+        <w:t>Animation for Enemies (Isaac)</w:t>
+      </w:r>
+    </w:p>
+    <w:p>
+      <w:r>
+        <w:t>Today’s Assignment</w:t>
+      </w:r>
+    </w:p>
+    <w:p>
+      <w:pPr>
+        <w:pStyle w:val="ListParagraph"/>
+        <w:numPr>
+          <w:ilvl w:val="0"/>
+          <w:numId w:val="22"/>
+        </w:numPr>
+      </w:pPr>
+      <w:r>
+        <w:t>Enemy Design Art</w:t>
+      </w:r>
+    </w:p>
+    <w:p>
+      <w:pPr>
+        <w:pStyle w:val="ListParagraph"/>
+        <w:numPr>
+          <w:ilvl w:val="0"/>
+          <w:numId w:val="22"/>
+        </w:numPr>
+      </w:pPr>
+      <w:r>
+        <w:t xml:space="preserve">Boss Setup </w:t>
+      </w:r>
+    </w:p>
+    <w:p>
+      <w:pPr>
+        <w:pStyle w:val="ListParagraph"/>
+        <w:numPr>
+          <w:ilvl w:val="0"/>
+          <w:numId w:val="22"/>
+        </w:numPr>
+      </w:pPr>
+      <w:r>
+        <w:t>Boss Script</w:t>
+      </w:r>
       <w:bookmarkStart w:id="0" w:name="_GoBack"/>
       <w:bookmarkEnd w:id="0"/>
-    </w:p>
-    <w:p>
-      <w:pPr>
-        <w:pStyle w:val="ListParagraph"/>
-        <w:numPr>
-          <w:ilvl w:val="0"/>
-          <w:numId w:val="20"/>
-        </w:numPr>
-      </w:pPr>
-      <w:r>
-        <w:lastRenderedPageBreak/>
-        <w:t>Isaac, Enemy Spawner Target Problem</w:t>
-      </w:r>
     </w:p>
     <w:sectPr>
       <w:pgSz w:w="12240" w:h="15840"/>
@@ -1013,6 +1095,92 @@
     </w:lvl>
   </w:abstractNum>
   <w:abstractNum w:abstractNumId="2" w15:restartNumberingAfterBreak="0">
+    <w:nsid w:val="066803DB"/>
+    <w:multiLevelType w:val="hybridMultilevel"/>
+    <w:tmpl w:val="556C75E6"/>
+    <w:lvl w:ilvl="0" w:tplc="0409000F">
+      <w:start w:val="1"/>
+      <w:numFmt w:val="decimal"/>
+      <w:lvlText w:val="%1."/>
+      <w:lvlJc w:val="left"/>
+      <w:pPr>
+        <w:ind w:left="720" w:hanging="360"/>
+      </w:pPr>
+    </w:lvl>
+    <w:lvl w:ilvl="1" w:tplc="04090019" w:tentative="1">
+      <w:start w:val="1"/>
+      <w:numFmt w:val="lowerLetter"/>
+      <w:lvlText w:val="%2."/>
+      <w:lvlJc w:val="left"/>
+      <w:pPr>
+        <w:ind w:left="1440" w:hanging="360"/>
+      </w:pPr>
+    </w:lvl>
+    <w:lvl w:ilvl="2" w:tplc="0409001B" w:tentative="1">
+      <w:start w:val="1"/>
+      <w:numFmt w:val="lowerRoman"/>
+      <w:lvlText w:val="%3."/>
+      <w:lvlJc w:val="right"/>
+      <w:pPr>
+        <w:ind w:left="2160" w:hanging="180"/>
+      </w:pPr>
+    </w:lvl>
+    <w:lvl w:ilvl="3" w:tplc="0409000F" w:tentative="1">
+      <w:start w:val="1"/>
+      <w:numFmt w:val="decimal"/>
+      <w:lvlText w:val="%4."/>
+      <w:lvlJc w:val="left"/>
+      <w:pPr>
+        <w:ind w:left="2880" w:hanging="360"/>
+      </w:pPr>
+    </w:lvl>
+    <w:lvl w:ilvl="4" w:tplc="04090019" w:tentative="1">
+      <w:start w:val="1"/>
+      <w:numFmt w:val="lowerLetter"/>
+      <w:lvlText w:val="%5."/>
+      <w:lvlJc w:val="left"/>
+      <w:pPr>
+        <w:ind w:left="3600" w:hanging="360"/>
+      </w:pPr>
+    </w:lvl>
+    <w:lvl w:ilvl="5" w:tplc="0409001B" w:tentative="1">
+      <w:start w:val="1"/>
+      <w:numFmt w:val="lowerRoman"/>
+      <w:lvlText w:val="%6."/>
+      <w:lvlJc w:val="right"/>
+      <w:pPr>
+        <w:ind w:left="4320" w:hanging="180"/>
+      </w:pPr>
+    </w:lvl>
+    <w:lvl w:ilvl="6" w:tplc="0409000F" w:tentative="1">
+      <w:start w:val="1"/>
+      <w:numFmt w:val="decimal"/>
+      <w:lvlText w:val="%7."/>
+      <w:lvlJc w:val="left"/>
+      <w:pPr>
+        <w:ind w:left="5040" w:hanging="360"/>
+      </w:pPr>
+    </w:lvl>
+    <w:lvl w:ilvl="7" w:tplc="04090019" w:tentative="1">
+      <w:start w:val="1"/>
+      <w:numFmt w:val="lowerLetter"/>
+      <w:lvlText w:val="%8."/>
+      <w:lvlJc w:val="left"/>
+      <w:pPr>
+        <w:ind w:left="5760" w:hanging="360"/>
+      </w:pPr>
+    </w:lvl>
+    <w:lvl w:ilvl="8" w:tplc="0409001B" w:tentative="1">
+      <w:start w:val="1"/>
+      <w:numFmt w:val="lowerRoman"/>
+      <w:lvlText w:val="%9."/>
+      <w:lvlJc w:val="right"/>
+      <w:pPr>
+        <w:ind w:left="6480" w:hanging="180"/>
+      </w:pPr>
+    </w:lvl>
+  </w:abstractNum>
+  <w:abstractNum w:abstractNumId="3" w15:restartNumberingAfterBreak="0">
     <w:nsid w:val="0A033EDC"/>
     <w:multiLevelType w:val="hybridMultilevel"/>
     <w:tmpl w:val="638EDA0E"/>
@@ -1098,7 +1266,7 @@
       </w:pPr>
     </w:lvl>
   </w:abstractNum>
-  <w:abstractNum w:abstractNumId="3" w15:restartNumberingAfterBreak="0">
+  <w:abstractNum w:abstractNumId="4" w15:restartNumberingAfterBreak="0">
     <w:nsid w:val="0F793989"/>
     <w:multiLevelType w:val="hybridMultilevel"/>
     <w:tmpl w:val="E3DC038E"/>
@@ -1184,7 +1352,7 @@
       </w:pPr>
     </w:lvl>
   </w:abstractNum>
-  <w:abstractNum w:abstractNumId="4" w15:restartNumberingAfterBreak="0">
+  <w:abstractNum w:abstractNumId="5" w15:restartNumberingAfterBreak="0">
     <w:nsid w:val="133A5D40"/>
     <w:multiLevelType w:val="hybridMultilevel"/>
     <w:tmpl w:val="CCBCBF22"/>
@@ -1270,7 +1438,7 @@
       </w:pPr>
     </w:lvl>
   </w:abstractNum>
-  <w:abstractNum w:abstractNumId="5" w15:restartNumberingAfterBreak="0">
+  <w:abstractNum w:abstractNumId="6" w15:restartNumberingAfterBreak="0">
     <w:nsid w:val="16E0387C"/>
     <w:multiLevelType w:val="hybridMultilevel"/>
     <w:tmpl w:val="59F0C340"/>
@@ -1383,7 +1551,7 @@
       </w:rPr>
     </w:lvl>
   </w:abstractNum>
-  <w:abstractNum w:abstractNumId="6" w15:restartNumberingAfterBreak="0">
+  <w:abstractNum w:abstractNumId="7" w15:restartNumberingAfterBreak="0">
     <w:nsid w:val="1C4E20F8"/>
     <w:multiLevelType w:val="hybridMultilevel"/>
     <w:tmpl w:val="D02CA064"/>
@@ -1469,7 +1637,7 @@
       </w:pPr>
     </w:lvl>
   </w:abstractNum>
-  <w:abstractNum w:abstractNumId="7" w15:restartNumberingAfterBreak="0">
+  <w:abstractNum w:abstractNumId="8" w15:restartNumberingAfterBreak="0">
     <w:nsid w:val="1E474367"/>
     <w:multiLevelType w:val="hybridMultilevel"/>
     <w:tmpl w:val="157CBC46"/>
@@ -1555,7 +1723,7 @@
       </w:pPr>
     </w:lvl>
   </w:abstractNum>
-  <w:abstractNum w:abstractNumId="8" w15:restartNumberingAfterBreak="0">
+  <w:abstractNum w:abstractNumId="9" w15:restartNumberingAfterBreak="0">
     <w:nsid w:val="20936A2F"/>
     <w:multiLevelType w:val="hybridMultilevel"/>
     <w:tmpl w:val="D02CA064"/>
@@ -1641,7 +1809,7 @@
       </w:pPr>
     </w:lvl>
   </w:abstractNum>
-  <w:abstractNum w:abstractNumId="9" w15:restartNumberingAfterBreak="0">
+  <w:abstractNum w:abstractNumId="10" w15:restartNumberingAfterBreak="0">
     <w:nsid w:val="26E142BB"/>
     <w:multiLevelType w:val="hybridMultilevel"/>
     <w:tmpl w:val="A1F6E78C"/>
@@ -1727,7 +1895,7 @@
       </w:pPr>
     </w:lvl>
   </w:abstractNum>
-  <w:abstractNum w:abstractNumId="10" w15:restartNumberingAfterBreak="0">
+  <w:abstractNum w:abstractNumId="11" w15:restartNumberingAfterBreak="0">
     <w:nsid w:val="29EE413D"/>
     <w:multiLevelType w:val="hybridMultilevel"/>
     <w:tmpl w:val="EE8C3AFA"/>
@@ -1813,7 +1981,7 @@
       </w:pPr>
     </w:lvl>
   </w:abstractNum>
-  <w:abstractNum w:abstractNumId="11" w15:restartNumberingAfterBreak="0">
+  <w:abstractNum w:abstractNumId="12" w15:restartNumberingAfterBreak="0">
     <w:nsid w:val="2A1113BF"/>
     <w:multiLevelType w:val="hybridMultilevel"/>
     <w:tmpl w:val="CCBCBF22"/>
@@ -1899,7 +2067,7 @@
       </w:pPr>
     </w:lvl>
   </w:abstractNum>
-  <w:abstractNum w:abstractNumId="12" w15:restartNumberingAfterBreak="0">
+  <w:abstractNum w:abstractNumId="13" w15:restartNumberingAfterBreak="0">
     <w:nsid w:val="30137B1F"/>
     <w:multiLevelType w:val="multilevel"/>
     <w:tmpl w:val="30DCBB88"/>
@@ -2012,7 +2180,7 @@
       </w:rPr>
     </w:lvl>
   </w:abstractNum>
-  <w:abstractNum w:abstractNumId="13" w15:restartNumberingAfterBreak="0">
+  <w:abstractNum w:abstractNumId="14" w15:restartNumberingAfterBreak="0">
     <w:nsid w:val="3223167B"/>
     <w:multiLevelType w:val="hybridMultilevel"/>
     <w:tmpl w:val="6284E4D8"/>
@@ -2098,7 +2266,93 @@
       </w:pPr>
     </w:lvl>
   </w:abstractNum>
-  <w:abstractNum w:abstractNumId="14" w15:restartNumberingAfterBreak="0">
+  <w:abstractNum w:abstractNumId="15" w15:restartNumberingAfterBreak="0">
+    <w:nsid w:val="363A1D74"/>
+    <w:multiLevelType w:val="hybridMultilevel"/>
+    <w:tmpl w:val="21BEFECE"/>
+    <w:lvl w:ilvl="0" w:tplc="0409000F">
+      <w:start w:val="1"/>
+      <w:numFmt w:val="decimal"/>
+      <w:lvlText w:val="%1."/>
+      <w:lvlJc w:val="left"/>
+      <w:pPr>
+        <w:ind w:left="720" w:hanging="360"/>
+      </w:pPr>
+    </w:lvl>
+    <w:lvl w:ilvl="1" w:tplc="04090019" w:tentative="1">
+      <w:start w:val="1"/>
+      <w:numFmt w:val="lowerLetter"/>
+      <w:lvlText w:val="%2."/>
+      <w:lvlJc w:val="left"/>
+      <w:pPr>
+        <w:ind w:left="1440" w:hanging="360"/>
+      </w:pPr>
+    </w:lvl>
+    <w:lvl w:ilvl="2" w:tplc="0409001B" w:tentative="1">
+      <w:start w:val="1"/>
+      <w:numFmt w:val="lowerRoman"/>
+      <w:lvlText w:val="%3."/>
+      <w:lvlJc w:val="right"/>
+      <w:pPr>
+        <w:ind w:left="2160" w:hanging="180"/>
+      </w:pPr>
+    </w:lvl>
+    <w:lvl w:ilvl="3" w:tplc="0409000F" w:tentative="1">
+      <w:start w:val="1"/>
+      <w:numFmt w:val="decimal"/>
+      <w:lvlText w:val="%4."/>
+      <w:lvlJc w:val="left"/>
+      <w:pPr>
+        <w:ind w:left="2880" w:hanging="360"/>
+      </w:pPr>
+    </w:lvl>
+    <w:lvl w:ilvl="4" w:tplc="04090019" w:tentative="1">
+      <w:start w:val="1"/>
+      <w:numFmt w:val="lowerLetter"/>
+      <w:lvlText w:val="%5."/>
+      <w:lvlJc w:val="left"/>
+      <w:pPr>
+        <w:ind w:left="3600" w:hanging="360"/>
+      </w:pPr>
+    </w:lvl>
+    <w:lvl w:ilvl="5" w:tplc="0409001B" w:tentative="1">
+      <w:start w:val="1"/>
+      <w:numFmt w:val="lowerRoman"/>
+      <w:lvlText w:val="%6."/>
+      <w:lvlJc w:val="right"/>
+      <w:pPr>
+        <w:ind w:left="4320" w:hanging="180"/>
+      </w:pPr>
+    </w:lvl>
+    <w:lvl w:ilvl="6" w:tplc="0409000F" w:tentative="1">
+      <w:start w:val="1"/>
+      <w:numFmt w:val="decimal"/>
+      <w:lvlText w:val="%7."/>
+      <w:lvlJc w:val="left"/>
+      <w:pPr>
+        <w:ind w:left="5040" w:hanging="360"/>
+      </w:pPr>
+    </w:lvl>
+    <w:lvl w:ilvl="7" w:tplc="04090019" w:tentative="1">
+      <w:start w:val="1"/>
+      <w:numFmt w:val="lowerLetter"/>
+      <w:lvlText w:val="%8."/>
+      <w:lvlJc w:val="left"/>
+      <w:pPr>
+        <w:ind w:left="5760" w:hanging="360"/>
+      </w:pPr>
+    </w:lvl>
+    <w:lvl w:ilvl="8" w:tplc="0409001B" w:tentative="1">
+      <w:start w:val="1"/>
+      <w:numFmt w:val="lowerRoman"/>
+      <w:lvlText w:val="%9."/>
+      <w:lvlJc w:val="right"/>
+      <w:pPr>
+        <w:ind w:left="6480" w:hanging="180"/>
+      </w:pPr>
+    </w:lvl>
+  </w:abstractNum>
+  <w:abstractNum w:abstractNumId="16" w15:restartNumberingAfterBreak="0">
     <w:nsid w:val="383F171D"/>
     <w:multiLevelType w:val="hybridMultilevel"/>
     <w:tmpl w:val="CC382C92"/>
@@ -2184,7 +2438,7 @@
       </w:pPr>
     </w:lvl>
   </w:abstractNum>
-  <w:abstractNum w:abstractNumId="15" w15:restartNumberingAfterBreak="0">
+  <w:abstractNum w:abstractNumId="17" w15:restartNumberingAfterBreak="0">
     <w:nsid w:val="48855A24"/>
     <w:multiLevelType w:val="hybridMultilevel"/>
     <w:tmpl w:val="C3ECB936"/>
@@ -2270,7 +2524,7 @@
       </w:pPr>
     </w:lvl>
   </w:abstractNum>
-  <w:abstractNum w:abstractNumId="16" w15:restartNumberingAfterBreak="0">
+  <w:abstractNum w:abstractNumId="18" w15:restartNumberingAfterBreak="0">
     <w:nsid w:val="57331223"/>
     <w:multiLevelType w:val="hybridMultilevel"/>
     <w:tmpl w:val="D1D220FE"/>
@@ -2356,7 +2610,7 @@
       </w:pPr>
     </w:lvl>
   </w:abstractNum>
-  <w:abstractNum w:abstractNumId="17" w15:restartNumberingAfterBreak="0">
+  <w:abstractNum w:abstractNumId="19" w15:restartNumberingAfterBreak="0">
     <w:nsid w:val="71AA5805"/>
     <w:multiLevelType w:val="multilevel"/>
     <w:tmpl w:val="F954D10A"/>
@@ -2469,7 +2723,7 @@
       </w:rPr>
     </w:lvl>
   </w:abstractNum>
-  <w:abstractNum w:abstractNumId="18" w15:restartNumberingAfterBreak="0">
+  <w:abstractNum w:abstractNumId="20" w15:restartNumberingAfterBreak="0">
     <w:nsid w:val="77EE34D0"/>
     <w:multiLevelType w:val="hybridMultilevel"/>
     <w:tmpl w:val="95EE5C2A"/>
@@ -2555,7 +2809,7 @@
       </w:pPr>
     </w:lvl>
   </w:abstractNum>
-  <w:abstractNum w:abstractNumId="19" w15:restartNumberingAfterBreak="0">
+  <w:abstractNum w:abstractNumId="21" w15:restartNumberingAfterBreak="0">
     <w:nsid w:val="7A35080E"/>
     <w:multiLevelType w:val="hybridMultilevel"/>
     <w:tmpl w:val="E3DC038E"/>
@@ -2642,64 +2896,70 @@
     </w:lvl>
   </w:abstractNum>
   <w:num w:numId="1">
-    <w:abstractNumId w:val="17"/>
+    <w:abstractNumId w:val="19"/>
   </w:num>
   <w:num w:numId="2">
     <w:abstractNumId w:val="0"/>
   </w:num>
   <w:num w:numId="3">
-    <w:abstractNumId w:val="12"/>
+    <w:abstractNumId w:val="13"/>
   </w:num>
   <w:num w:numId="4">
-    <w:abstractNumId w:val="14"/>
+    <w:abstractNumId w:val="16"/>
   </w:num>
   <w:num w:numId="5">
-    <w:abstractNumId w:val="9"/>
+    <w:abstractNumId w:val="10"/>
   </w:num>
   <w:num w:numId="6">
-    <w:abstractNumId w:val="6"/>
+    <w:abstractNumId w:val="7"/>
   </w:num>
   <w:num w:numId="7">
-    <w:abstractNumId w:val="8"/>
+    <w:abstractNumId w:val="9"/>
   </w:num>
   <w:num w:numId="8">
     <w:abstractNumId w:val="1"/>
   </w:num>
   <w:num w:numId="9">
+    <w:abstractNumId w:val="12"/>
+  </w:num>
+  <w:num w:numId="10">
+    <w:abstractNumId w:val="5"/>
+  </w:num>
+  <w:num w:numId="11">
+    <w:abstractNumId w:val="17"/>
+  </w:num>
+  <w:num w:numId="12">
+    <w:abstractNumId w:val="18"/>
+  </w:num>
+  <w:num w:numId="13">
+    <w:abstractNumId w:val="21"/>
+  </w:num>
+  <w:num w:numId="14">
+    <w:abstractNumId w:val="4"/>
+  </w:num>
+  <w:num w:numId="15">
+    <w:abstractNumId w:val="20"/>
+  </w:num>
+  <w:num w:numId="16">
+    <w:abstractNumId w:val="6"/>
+  </w:num>
+  <w:num w:numId="17">
     <w:abstractNumId w:val="11"/>
   </w:num>
-  <w:num w:numId="10">
-    <w:abstractNumId w:val="4"/>
+  <w:num w:numId="18">
+    <w:abstractNumId w:val="14"/>
   </w:num>
-  <w:num w:numId="11">
+  <w:num w:numId="19">
+    <w:abstractNumId w:val="3"/>
+  </w:num>
+  <w:num w:numId="20">
+    <w:abstractNumId w:val="8"/>
+  </w:num>
+  <w:num w:numId="21">
     <w:abstractNumId w:val="15"/>
   </w:num>
-  <w:num w:numId="12">
-    <w:abstractNumId w:val="16"/>
-  </w:num>
-  <w:num w:numId="13">
-    <w:abstractNumId w:val="19"/>
-  </w:num>
-  <w:num w:numId="14">
-    <w:abstractNumId w:val="3"/>
-  </w:num>
-  <w:num w:numId="15">
-    <w:abstractNumId w:val="18"/>
-  </w:num>
-  <w:num w:numId="16">
-    <w:abstractNumId w:val="5"/>
-  </w:num>
-  <w:num w:numId="17">
-    <w:abstractNumId w:val="10"/>
-  </w:num>
-  <w:num w:numId="18">
-    <w:abstractNumId w:val="13"/>
-  </w:num>
-  <w:num w:numId="19">
+  <w:num w:numId="22">
     <w:abstractNumId w:val="2"/>
-  </w:num>
-  <w:num w:numId="20">
-    <w:abstractNumId w:val="7"/>
   </w:num>
 </w:numbering>
 </file>

</xml_diff>

<commit_message>
Working on Head Boss Prefab, Isaac
</commit_message>
<xml_diff>
--- a/Scrums Report.docx
+++ b/Scrums Report.docx
@@ -801,6 +801,11 @@
     </w:p>
     <w:p>
       <w:r>
+        <w:t>11/5</w:t>
+      </w:r>
+    </w:p>
+    <w:p>
+      <w:r>
         <w:t>Yesterday’s Repot</w:t>
       </w:r>
     </w:p>
@@ -879,6 +884,51 @@
       </w:pPr>
       <w:r>
         <w:t>Boss Script</w:t>
+      </w:r>
+    </w:p>
+    <w:p>
+      <w:r>
+        <w:t>11/6</w:t>
+      </w:r>
+    </w:p>
+    <w:p>
+      <w:r>
+        <w:t>Yesterday’s Script</w:t>
+      </w:r>
+    </w:p>
+    <w:p>
+      <w:r>
+        <w:t>1. Boss Placement (Nick)</w:t>
+      </w:r>
+    </w:p>
+    <w:p>
+      <w:r>
+        <w:t>2. Tentacle Waypoint Script (Isaac)</w:t>
+      </w:r>
+    </w:p>
+    <w:p>
+      <w:r>
+        <w:t>3. Finished two enemies (Saira)</w:t>
+      </w:r>
+    </w:p>
+    <w:p>
+      <w:r>
+        <w:t>Today’s Assignment</w:t>
+      </w:r>
+    </w:p>
+    <w:p>
+      <w:r>
+        <w:t>1. Tentacle Placement (Nick)</w:t>
+      </w:r>
+    </w:p>
+    <w:p>
+      <w:r>
+        <w:t>2. Enemy Design (Saira)</w:t>
+      </w:r>
+    </w:p>
+    <w:p>
+      <w:r>
+        <w:t>3. Head Script for Boss (Isaac</w:t>
       </w:r>
       <w:bookmarkStart w:id="0" w:name="_GoBack"/>
       <w:bookmarkEnd w:id="0"/>

</xml_diff>

<commit_message>
Tentacle head error fixed-Isaac
</commit_message>
<xml_diff>
--- a/Scrums Report.docx
+++ b/Scrums Report.docx
@@ -930,6 +930,78 @@
       <w:r>
         <w:t>3. Head Script for Boss (Isaac</w:t>
       </w:r>
+    </w:p>
+    <w:p>
+      <w:r>
+        <w:t>11/7</w:t>
+      </w:r>
+    </w:p>
+    <w:p>
+      <w:r>
+        <w:t>Yesterday’s Report</w:t>
+      </w:r>
+    </w:p>
+    <w:p>
+      <w:pPr>
+        <w:pStyle w:val="ListParagraph"/>
+        <w:numPr>
+          <w:ilvl w:val="0"/>
+          <w:numId w:val="23"/>
+        </w:numPr>
+      </w:pPr>
+      <w:r>
+        <w:t>Nightmare, Eyeball (Bugged), Bug (Nick)</w:t>
+      </w:r>
+    </w:p>
+    <w:p>
+      <w:pPr>
+        <w:pStyle w:val="ListParagraph"/>
+        <w:numPr>
+          <w:ilvl w:val="0"/>
+          <w:numId w:val="23"/>
+        </w:numPr>
+      </w:pPr>
+      <w:r>
+        <w:t>Sludge Person (Saira)</w:t>
+      </w:r>
+    </w:p>
+    <w:p>
+      <w:pPr>
+        <w:pStyle w:val="ListParagraph"/>
+        <w:numPr>
+          <w:ilvl w:val="0"/>
+          <w:numId w:val="23"/>
+        </w:numPr>
+      </w:pPr>
+      <w:r>
+        <w:t>Tentacle Head Chases (Isaac)</w:t>
+      </w:r>
+    </w:p>
+    <w:p>
+      <w:r>
+        <w:t>Today’s Assignment</w:t>
+      </w:r>
+    </w:p>
+    <w:p>
+      <w:pPr>
+        <w:pStyle w:val="ListParagraph"/>
+        <w:numPr>
+          <w:ilvl w:val="0"/>
+          <w:numId w:val="24"/>
+        </w:numPr>
+      </w:pPr>
+      <w:r>
+        <w:t>Enemy Placement, and Waypoints</w:t>
+      </w:r>
+    </w:p>
+    <w:p>
+      <w:pPr>
+        <w:pStyle w:val="ListParagraph"/>
+        <w:numPr>
+          <w:ilvl w:val="0"/>
+          <w:numId w:val="24"/>
+        </w:numPr>
+      </w:pPr>
       <w:bookmarkStart w:id="0" w:name="_GoBack"/>
       <w:bookmarkEnd w:id="0"/>
     </w:p>
@@ -1489,6 +1561,92 @@
     </w:lvl>
   </w:abstractNum>
   <w:abstractNum w:abstractNumId="6" w15:restartNumberingAfterBreak="0">
+    <w:nsid w:val="141478A2"/>
+    <w:multiLevelType w:val="hybridMultilevel"/>
+    <w:tmpl w:val="7D5A4AD6"/>
+    <w:lvl w:ilvl="0" w:tplc="0409000F">
+      <w:start w:val="1"/>
+      <w:numFmt w:val="decimal"/>
+      <w:lvlText w:val="%1."/>
+      <w:lvlJc w:val="left"/>
+      <w:pPr>
+        <w:ind w:left="720" w:hanging="360"/>
+      </w:pPr>
+    </w:lvl>
+    <w:lvl w:ilvl="1" w:tplc="04090019" w:tentative="1">
+      <w:start w:val="1"/>
+      <w:numFmt w:val="lowerLetter"/>
+      <w:lvlText w:val="%2."/>
+      <w:lvlJc w:val="left"/>
+      <w:pPr>
+        <w:ind w:left="1440" w:hanging="360"/>
+      </w:pPr>
+    </w:lvl>
+    <w:lvl w:ilvl="2" w:tplc="0409001B" w:tentative="1">
+      <w:start w:val="1"/>
+      <w:numFmt w:val="lowerRoman"/>
+      <w:lvlText w:val="%3."/>
+      <w:lvlJc w:val="right"/>
+      <w:pPr>
+        <w:ind w:left="2160" w:hanging="180"/>
+      </w:pPr>
+    </w:lvl>
+    <w:lvl w:ilvl="3" w:tplc="0409000F" w:tentative="1">
+      <w:start w:val="1"/>
+      <w:numFmt w:val="decimal"/>
+      <w:lvlText w:val="%4."/>
+      <w:lvlJc w:val="left"/>
+      <w:pPr>
+        <w:ind w:left="2880" w:hanging="360"/>
+      </w:pPr>
+    </w:lvl>
+    <w:lvl w:ilvl="4" w:tplc="04090019" w:tentative="1">
+      <w:start w:val="1"/>
+      <w:numFmt w:val="lowerLetter"/>
+      <w:lvlText w:val="%5."/>
+      <w:lvlJc w:val="left"/>
+      <w:pPr>
+        <w:ind w:left="3600" w:hanging="360"/>
+      </w:pPr>
+    </w:lvl>
+    <w:lvl w:ilvl="5" w:tplc="0409001B" w:tentative="1">
+      <w:start w:val="1"/>
+      <w:numFmt w:val="lowerRoman"/>
+      <w:lvlText w:val="%6."/>
+      <w:lvlJc w:val="right"/>
+      <w:pPr>
+        <w:ind w:left="4320" w:hanging="180"/>
+      </w:pPr>
+    </w:lvl>
+    <w:lvl w:ilvl="6" w:tplc="0409000F" w:tentative="1">
+      <w:start w:val="1"/>
+      <w:numFmt w:val="decimal"/>
+      <w:lvlText w:val="%7."/>
+      <w:lvlJc w:val="left"/>
+      <w:pPr>
+        <w:ind w:left="5040" w:hanging="360"/>
+      </w:pPr>
+    </w:lvl>
+    <w:lvl w:ilvl="7" w:tplc="04090019" w:tentative="1">
+      <w:start w:val="1"/>
+      <w:numFmt w:val="lowerLetter"/>
+      <w:lvlText w:val="%8."/>
+      <w:lvlJc w:val="left"/>
+      <w:pPr>
+        <w:ind w:left="5760" w:hanging="360"/>
+      </w:pPr>
+    </w:lvl>
+    <w:lvl w:ilvl="8" w:tplc="0409001B" w:tentative="1">
+      <w:start w:val="1"/>
+      <w:numFmt w:val="lowerRoman"/>
+      <w:lvlText w:val="%9."/>
+      <w:lvlJc w:val="right"/>
+      <w:pPr>
+        <w:ind w:left="6480" w:hanging="180"/>
+      </w:pPr>
+    </w:lvl>
+  </w:abstractNum>
+  <w:abstractNum w:abstractNumId="7" w15:restartNumberingAfterBreak="0">
     <w:nsid w:val="16E0387C"/>
     <w:multiLevelType w:val="hybridMultilevel"/>
     <w:tmpl w:val="59F0C340"/>
@@ -1601,7 +1759,7 @@
       </w:rPr>
     </w:lvl>
   </w:abstractNum>
-  <w:abstractNum w:abstractNumId="7" w15:restartNumberingAfterBreak="0">
+  <w:abstractNum w:abstractNumId="8" w15:restartNumberingAfterBreak="0">
     <w:nsid w:val="1C4E20F8"/>
     <w:multiLevelType w:val="hybridMultilevel"/>
     <w:tmpl w:val="D02CA064"/>
@@ -1687,7 +1845,7 @@
       </w:pPr>
     </w:lvl>
   </w:abstractNum>
-  <w:abstractNum w:abstractNumId="8" w15:restartNumberingAfterBreak="0">
+  <w:abstractNum w:abstractNumId="9" w15:restartNumberingAfterBreak="0">
     <w:nsid w:val="1E474367"/>
     <w:multiLevelType w:val="hybridMultilevel"/>
     <w:tmpl w:val="157CBC46"/>
@@ -1773,7 +1931,7 @@
       </w:pPr>
     </w:lvl>
   </w:abstractNum>
-  <w:abstractNum w:abstractNumId="9" w15:restartNumberingAfterBreak="0">
+  <w:abstractNum w:abstractNumId="10" w15:restartNumberingAfterBreak="0">
     <w:nsid w:val="20936A2F"/>
     <w:multiLevelType w:val="hybridMultilevel"/>
     <w:tmpl w:val="D02CA064"/>
@@ -1859,7 +2017,7 @@
       </w:pPr>
     </w:lvl>
   </w:abstractNum>
-  <w:abstractNum w:abstractNumId="10" w15:restartNumberingAfterBreak="0">
+  <w:abstractNum w:abstractNumId="11" w15:restartNumberingAfterBreak="0">
     <w:nsid w:val="26E142BB"/>
     <w:multiLevelType w:val="hybridMultilevel"/>
     <w:tmpl w:val="A1F6E78C"/>
@@ -1945,7 +2103,7 @@
       </w:pPr>
     </w:lvl>
   </w:abstractNum>
-  <w:abstractNum w:abstractNumId="11" w15:restartNumberingAfterBreak="0">
+  <w:abstractNum w:abstractNumId="12" w15:restartNumberingAfterBreak="0">
     <w:nsid w:val="29EE413D"/>
     <w:multiLevelType w:val="hybridMultilevel"/>
     <w:tmpl w:val="EE8C3AFA"/>
@@ -2031,7 +2189,7 @@
       </w:pPr>
     </w:lvl>
   </w:abstractNum>
-  <w:abstractNum w:abstractNumId="12" w15:restartNumberingAfterBreak="0">
+  <w:abstractNum w:abstractNumId="13" w15:restartNumberingAfterBreak="0">
     <w:nsid w:val="2A1113BF"/>
     <w:multiLevelType w:val="hybridMultilevel"/>
     <w:tmpl w:val="CCBCBF22"/>
@@ -2117,7 +2275,7 @@
       </w:pPr>
     </w:lvl>
   </w:abstractNum>
-  <w:abstractNum w:abstractNumId="13" w15:restartNumberingAfterBreak="0">
+  <w:abstractNum w:abstractNumId="14" w15:restartNumberingAfterBreak="0">
     <w:nsid w:val="30137B1F"/>
     <w:multiLevelType w:val="multilevel"/>
     <w:tmpl w:val="30DCBB88"/>
@@ -2230,7 +2388,7 @@
       </w:rPr>
     </w:lvl>
   </w:abstractNum>
-  <w:abstractNum w:abstractNumId="14" w15:restartNumberingAfterBreak="0">
+  <w:abstractNum w:abstractNumId="15" w15:restartNumberingAfterBreak="0">
     <w:nsid w:val="3223167B"/>
     <w:multiLevelType w:val="hybridMultilevel"/>
     <w:tmpl w:val="6284E4D8"/>
@@ -2316,7 +2474,7 @@
       </w:pPr>
     </w:lvl>
   </w:abstractNum>
-  <w:abstractNum w:abstractNumId="15" w15:restartNumberingAfterBreak="0">
+  <w:abstractNum w:abstractNumId="16" w15:restartNumberingAfterBreak="0">
     <w:nsid w:val="363A1D74"/>
     <w:multiLevelType w:val="hybridMultilevel"/>
     <w:tmpl w:val="21BEFECE"/>
@@ -2402,7 +2560,7 @@
       </w:pPr>
     </w:lvl>
   </w:abstractNum>
-  <w:abstractNum w:abstractNumId="16" w15:restartNumberingAfterBreak="0">
+  <w:abstractNum w:abstractNumId="17" w15:restartNumberingAfterBreak="0">
     <w:nsid w:val="383F171D"/>
     <w:multiLevelType w:val="hybridMultilevel"/>
     <w:tmpl w:val="CC382C92"/>
@@ -2488,7 +2646,93 @@
       </w:pPr>
     </w:lvl>
   </w:abstractNum>
-  <w:abstractNum w:abstractNumId="17" w15:restartNumberingAfterBreak="0">
+  <w:abstractNum w:abstractNumId="18" w15:restartNumberingAfterBreak="0">
+    <w:nsid w:val="3A0345C3"/>
+    <w:multiLevelType w:val="hybridMultilevel"/>
+    <w:tmpl w:val="26D03FB6"/>
+    <w:lvl w:ilvl="0" w:tplc="0409000F">
+      <w:start w:val="1"/>
+      <w:numFmt w:val="decimal"/>
+      <w:lvlText w:val="%1."/>
+      <w:lvlJc w:val="left"/>
+      <w:pPr>
+        <w:ind w:left="720" w:hanging="360"/>
+      </w:pPr>
+    </w:lvl>
+    <w:lvl w:ilvl="1" w:tplc="04090019" w:tentative="1">
+      <w:start w:val="1"/>
+      <w:numFmt w:val="lowerLetter"/>
+      <w:lvlText w:val="%2."/>
+      <w:lvlJc w:val="left"/>
+      <w:pPr>
+        <w:ind w:left="1440" w:hanging="360"/>
+      </w:pPr>
+    </w:lvl>
+    <w:lvl w:ilvl="2" w:tplc="0409001B" w:tentative="1">
+      <w:start w:val="1"/>
+      <w:numFmt w:val="lowerRoman"/>
+      <w:lvlText w:val="%3."/>
+      <w:lvlJc w:val="right"/>
+      <w:pPr>
+        <w:ind w:left="2160" w:hanging="180"/>
+      </w:pPr>
+    </w:lvl>
+    <w:lvl w:ilvl="3" w:tplc="0409000F" w:tentative="1">
+      <w:start w:val="1"/>
+      <w:numFmt w:val="decimal"/>
+      <w:lvlText w:val="%4."/>
+      <w:lvlJc w:val="left"/>
+      <w:pPr>
+        <w:ind w:left="2880" w:hanging="360"/>
+      </w:pPr>
+    </w:lvl>
+    <w:lvl w:ilvl="4" w:tplc="04090019" w:tentative="1">
+      <w:start w:val="1"/>
+      <w:numFmt w:val="lowerLetter"/>
+      <w:lvlText w:val="%5."/>
+      <w:lvlJc w:val="left"/>
+      <w:pPr>
+        <w:ind w:left="3600" w:hanging="360"/>
+      </w:pPr>
+    </w:lvl>
+    <w:lvl w:ilvl="5" w:tplc="0409001B" w:tentative="1">
+      <w:start w:val="1"/>
+      <w:numFmt w:val="lowerRoman"/>
+      <w:lvlText w:val="%6."/>
+      <w:lvlJc w:val="right"/>
+      <w:pPr>
+        <w:ind w:left="4320" w:hanging="180"/>
+      </w:pPr>
+    </w:lvl>
+    <w:lvl w:ilvl="6" w:tplc="0409000F" w:tentative="1">
+      <w:start w:val="1"/>
+      <w:numFmt w:val="decimal"/>
+      <w:lvlText w:val="%7."/>
+      <w:lvlJc w:val="left"/>
+      <w:pPr>
+        <w:ind w:left="5040" w:hanging="360"/>
+      </w:pPr>
+    </w:lvl>
+    <w:lvl w:ilvl="7" w:tplc="04090019" w:tentative="1">
+      <w:start w:val="1"/>
+      <w:numFmt w:val="lowerLetter"/>
+      <w:lvlText w:val="%8."/>
+      <w:lvlJc w:val="left"/>
+      <w:pPr>
+        <w:ind w:left="5760" w:hanging="360"/>
+      </w:pPr>
+    </w:lvl>
+    <w:lvl w:ilvl="8" w:tplc="0409001B" w:tentative="1">
+      <w:start w:val="1"/>
+      <w:numFmt w:val="lowerRoman"/>
+      <w:lvlText w:val="%9."/>
+      <w:lvlJc w:val="right"/>
+      <w:pPr>
+        <w:ind w:left="6480" w:hanging="180"/>
+      </w:pPr>
+    </w:lvl>
+  </w:abstractNum>
+  <w:abstractNum w:abstractNumId="19" w15:restartNumberingAfterBreak="0">
     <w:nsid w:val="48855A24"/>
     <w:multiLevelType w:val="hybridMultilevel"/>
     <w:tmpl w:val="C3ECB936"/>
@@ -2574,7 +2818,7 @@
       </w:pPr>
     </w:lvl>
   </w:abstractNum>
-  <w:abstractNum w:abstractNumId="18" w15:restartNumberingAfterBreak="0">
+  <w:abstractNum w:abstractNumId="20" w15:restartNumberingAfterBreak="0">
     <w:nsid w:val="57331223"/>
     <w:multiLevelType w:val="hybridMultilevel"/>
     <w:tmpl w:val="D1D220FE"/>
@@ -2660,7 +2904,7 @@
       </w:pPr>
     </w:lvl>
   </w:abstractNum>
-  <w:abstractNum w:abstractNumId="19" w15:restartNumberingAfterBreak="0">
+  <w:abstractNum w:abstractNumId="21" w15:restartNumberingAfterBreak="0">
     <w:nsid w:val="71AA5805"/>
     <w:multiLevelType w:val="multilevel"/>
     <w:tmpl w:val="F954D10A"/>
@@ -2773,7 +3017,7 @@
       </w:rPr>
     </w:lvl>
   </w:abstractNum>
-  <w:abstractNum w:abstractNumId="20" w15:restartNumberingAfterBreak="0">
+  <w:abstractNum w:abstractNumId="22" w15:restartNumberingAfterBreak="0">
     <w:nsid w:val="77EE34D0"/>
     <w:multiLevelType w:val="hybridMultilevel"/>
     <w:tmpl w:val="95EE5C2A"/>
@@ -2859,7 +3103,7 @@
       </w:pPr>
     </w:lvl>
   </w:abstractNum>
-  <w:abstractNum w:abstractNumId="21" w15:restartNumberingAfterBreak="0">
+  <w:abstractNum w:abstractNumId="23" w15:restartNumberingAfterBreak="0">
     <w:nsid w:val="7A35080E"/>
     <w:multiLevelType w:val="hybridMultilevel"/>
     <w:tmpl w:val="E3DC038E"/>
@@ -2946,70 +3190,76 @@
     </w:lvl>
   </w:abstractNum>
   <w:num w:numId="1">
-    <w:abstractNumId w:val="19"/>
+    <w:abstractNumId w:val="21"/>
   </w:num>
   <w:num w:numId="2">
     <w:abstractNumId w:val="0"/>
   </w:num>
   <w:num w:numId="3">
-    <w:abstractNumId w:val="13"/>
+    <w:abstractNumId w:val="14"/>
   </w:num>
   <w:num w:numId="4">
-    <w:abstractNumId w:val="16"/>
+    <w:abstractNumId w:val="17"/>
   </w:num>
   <w:num w:numId="5">
-    <w:abstractNumId w:val="10"/>
+    <w:abstractNumId w:val="11"/>
   </w:num>
   <w:num w:numId="6">
-    <w:abstractNumId w:val="7"/>
+    <w:abstractNumId w:val="8"/>
   </w:num>
   <w:num w:numId="7">
-    <w:abstractNumId w:val="9"/>
+    <w:abstractNumId w:val="10"/>
   </w:num>
   <w:num w:numId="8">
     <w:abstractNumId w:val="1"/>
   </w:num>
   <w:num w:numId="9">
-    <w:abstractNumId w:val="12"/>
+    <w:abstractNumId w:val="13"/>
   </w:num>
   <w:num w:numId="10">
     <w:abstractNumId w:val="5"/>
   </w:num>
   <w:num w:numId="11">
-    <w:abstractNumId w:val="17"/>
+    <w:abstractNumId w:val="19"/>
   </w:num>
   <w:num w:numId="12">
-    <w:abstractNumId w:val="18"/>
+    <w:abstractNumId w:val="20"/>
   </w:num>
   <w:num w:numId="13">
-    <w:abstractNumId w:val="21"/>
+    <w:abstractNumId w:val="23"/>
   </w:num>
   <w:num w:numId="14">
     <w:abstractNumId w:val="4"/>
   </w:num>
   <w:num w:numId="15">
-    <w:abstractNumId w:val="20"/>
+    <w:abstractNumId w:val="22"/>
   </w:num>
   <w:num w:numId="16">
-    <w:abstractNumId w:val="6"/>
+    <w:abstractNumId w:val="7"/>
   </w:num>
   <w:num w:numId="17">
-    <w:abstractNumId w:val="11"/>
+    <w:abstractNumId w:val="12"/>
   </w:num>
   <w:num w:numId="18">
-    <w:abstractNumId w:val="14"/>
+    <w:abstractNumId w:val="15"/>
   </w:num>
   <w:num w:numId="19">
     <w:abstractNumId w:val="3"/>
   </w:num>
   <w:num w:numId="20">
-    <w:abstractNumId w:val="8"/>
+    <w:abstractNumId w:val="9"/>
   </w:num>
   <w:num w:numId="21">
-    <w:abstractNumId w:val="15"/>
+    <w:abstractNumId w:val="16"/>
   </w:num>
   <w:num w:numId="22">
     <w:abstractNumId w:val="2"/>
+  </w:num>
+  <w:num w:numId="23">
+    <w:abstractNumId w:val="18"/>
+  </w:num>
+  <w:num w:numId="24">
+    <w:abstractNumId w:val="6"/>
   </w:num>
 </w:numbering>
 </file>

</xml_diff>